<commit_message>
Se soluciono el ejercicio del sistema solar
</commit_message>
<xml_diff>
--- a/Taller-2/Examen-condicionales.docx
+++ b/Taller-2/Examen-condicionales.docx
@@ -676,7 +676,6 @@
         </w:rPr>
       </w:pPr>
       <w:proofErr w:type="spellStart"/>
-      <w:proofErr w:type="gramStart"/>
       <w:r>
         <w:rPr>
           <w:rFonts w:ascii="Consolas" w:eastAsia="Times New Roman" w:hAnsi="Consolas" w:cs="Times New Roman"/>
@@ -698,7 +697,6 @@
         </w:rPr>
         <w:t>(</w:t>
       </w:r>
-      <w:proofErr w:type="gramEnd"/>
       <w:r>
         <w:rPr>
           <w:rFonts w:ascii="Consolas" w:eastAsia="Times New Roman" w:hAnsi="Consolas" w:cs="Times New Roman"/>
@@ -782,7 +780,6 @@
         </w:rPr>
         <w:t xml:space="preserve">    </w:t>
       </w:r>
-      <w:proofErr w:type="gramStart"/>
       <w:r>
         <w:rPr>
           <w:rFonts w:ascii="Consolas" w:eastAsia="Times New Roman" w:hAnsi="Consolas" w:cs="Times New Roman"/>
@@ -823,7 +820,6 @@
         </w:rPr>
         <w:t>(</w:t>
       </w:r>
-      <w:proofErr w:type="gramEnd"/>
       <w:r>
         <w:rPr>
           <w:rFonts w:ascii="Consolas" w:eastAsia="Times New Roman" w:hAnsi="Consolas" w:cs="Times New Roman"/>
@@ -947,7 +943,6 @@
           <w:lang w:eastAsia="es-CO"/>
         </w:rPr>
       </w:pPr>
-      <w:proofErr w:type="gramStart"/>
       <w:r>
         <w:rPr>
           <w:rFonts w:ascii="Consolas" w:eastAsia="Times New Roman" w:hAnsi="Consolas" w:cs="Times New Roman"/>
@@ -970,7 +965,6 @@
         <w:t>else</w:t>
       </w:r>
       <w:proofErr w:type="spellEnd"/>
-      <w:proofErr w:type="gramEnd"/>
       <w:r>
         <w:rPr>
           <w:rFonts w:ascii="Consolas" w:eastAsia="Times New Roman" w:hAnsi="Consolas" w:cs="Times New Roman"/>
@@ -1005,7 +999,6 @@
         <w:t xml:space="preserve">    </w:t>
       </w:r>
       <w:proofErr w:type="spellStart"/>
-      <w:proofErr w:type="gramStart"/>
       <w:r>
         <w:rPr>
           <w:rFonts w:ascii="Consolas" w:eastAsia="Times New Roman" w:hAnsi="Consolas" w:cs="Times New Roman"/>
@@ -1027,7 +1020,6 @@
         </w:rPr>
         <w:t>(</w:t>
       </w:r>
-      <w:proofErr w:type="gramEnd"/>
       <w:r>
         <w:rPr>
           <w:rFonts w:ascii="Consolas" w:eastAsia="Times New Roman" w:hAnsi="Consolas" w:cs="Times New Roman"/>
@@ -1111,7 +1103,6 @@
         </w:rPr>
         <w:t xml:space="preserve">        </w:t>
       </w:r>
-      <w:proofErr w:type="gramStart"/>
       <w:r>
         <w:rPr>
           <w:rFonts w:ascii="Consolas" w:eastAsia="Times New Roman" w:hAnsi="Consolas" w:cs="Times New Roman"/>
@@ -1152,7 +1143,6 @@
         </w:rPr>
         <w:t>(</w:t>
       </w:r>
-      <w:proofErr w:type="gramEnd"/>
       <w:r>
         <w:rPr>
           <w:rFonts w:ascii="Consolas" w:eastAsia="Times New Roman" w:hAnsi="Consolas" w:cs="Times New Roman"/>
@@ -1284,18 +1274,7 @@
           <w:szCs w:val="21"/>
           <w:lang w:eastAsia="es-CO"/>
         </w:rPr>
-        <w:t xml:space="preserve">    </w:t>
-      </w:r>
-      <w:proofErr w:type="gramStart"/>
-      <w:r>
-        <w:rPr>
-          <w:rFonts w:ascii="Consolas" w:eastAsia="Times New Roman" w:hAnsi="Consolas" w:cs="Times New Roman"/>
-          <w:color w:val="BBBBBB"/>
-          <w:sz w:val="21"/>
-          <w:szCs w:val="21"/>
-          <w:lang w:eastAsia="es-CO"/>
-        </w:rPr>
-        <w:t>}</w:t>
+        <w:t>    }</w:t>
       </w:r>
       <w:proofErr w:type="spellStart"/>
       <w:r>
@@ -1309,7 +1288,6 @@
         <w:t>else</w:t>
       </w:r>
       <w:proofErr w:type="spellEnd"/>
-      <w:proofErr w:type="gramEnd"/>
       <w:r>
         <w:rPr>
           <w:rFonts w:ascii="Consolas" w:eastAsia="Times New Roman" w:hAnsi="Consolas" w:cs="Times New Roman"/>
@@ -1343,7 +1321,6 @@
         </w:rPr>
         <w:t xml:space="preserve">        </w:t>
       </w:r>
-      <w:proofErr w:type="gramStart"/>
       <w:r>
         <w:rPr>
           <w:rFonts w:ascii="Consolas" w:eastAsia="Times New Roman" w:hAnsi="Consolas" w:cs="Times New Roman"/>
@@ -1384,7 +1361,6 @@
         </w:rPr>
         <w:t>(</w:t>
       </w:r>
-      <w:proofErr w:type="gramEnd"/>
       <w:r>
         <w:rPr>
           <w:rFonts w:ascii="Consolas" w:eastAsia="Times New Roman" w:hAnsi="Consolas" w:cs="Times New Roman"/>
@@ -1393,29 +1369,7 @@
           <w:szCs w:val="21"/>
           <w:lang w:eastAsia="es-CO"/>
         </w:rPr>
-        <w:t xml:space="preserve">"Ingrese un valor </w:t>
-      </w:r>
-      <w:proofErr w:type="spellStart"/>
-      <w:r>
-        <w:rPr>
-          <w:rFonts w:ascii="Consolas" w:eastAsia="Times New Roman" w:hAnsi="Consolas" w:cs="Times New Roman"/>
-          <w:color w:val="FF8B39"/>
-          <w:sz w:val="21"/>
-          <w:szCs w:val="21"/>
-          <w:lang w:eastAsia="es-CO"/>
-        </w:rPr>
-        <w:t>adeacuado</w:t>
-      </w:r>
-      <w:proofErr w:type="spellEnd"/>
-      <w:r>
-        <w:rPr>
-          <w:rFonts w:ascii="Consolas" w:eastAsia="Times New Roman" w:hAnsi="Consolas" w:cs="Times New Roman"/>
-          <w:color w:val="FF8B39"/>
-          <w:sz w:val="21"/>
-          <w:szCs w:val="21"/>
-          <w:lang w:eastAsia="es-CO"/>
-        </w:rPr>
-        <w:t>"</w:t>
+        <w:t>"Ingrese un valor adecuado"</w:t>
       </w:r>
       <w:r>
         <w:rPr>
@@ -1476,10 +1430,26 @@
     </w:p>
     <w:p>
       <w:pPr>
-        <w:rPr>
-          <w:u w:val="single"/>
+        <w:shd w:val="clear" w:color="auto" w:fill="002335"/>
+        <w:spacing w:after="0" w:line="285" w:lineRule="atLeast"/>
+        <w:rPr>
+          <w:rFonts w:ascii="Consolas" w:eastAsia="Times New Roman" w:hAnsi="Consolas" w:cs="Times New Roman"/>
+          <w:color w:val="BBBBBB"/>
+          <w:sz w:val="21"/>
+          <w:szCs w:val="21"/>
+          <w:lang w:eastAsia="es-CO"/>
         </w:rPr>
       </w:pPr>
+      <w:r>
+        <w:rPr>
+          <w:rFonts w:ascii="Consolas" w:eastAsia="Times New Roman" w:hAnsi="Consolas" w:cs="Times New Roman"/>
+          <w:color w:val="BBBBBB"/>
+          <w:sz w:val="21"/>
+          <w:szCs w:val="21"/>
+          <w:lang w:eastAsia="es-CO"/>
+        </w:rPr>
+        <w:t xml:space="preserve"> </w:t>
+      </w:r>
       <w:bookmarkStart w:id="0" w:name="_GoBack"/>
       <w:bookmarkEnd w:id="0"/>
     </w:p>

</xml_diff>